<commit_message>
added javascript task2 solution
</commit_message>
<xml_diff>
--- a/week1/Core_Java_assignment_solution.docx
+++ b/week1/Core_Java_assignment_solution.docx
@@ -9,6 +9,14 @@
       <w:r>
         <w:t xml:space="preserve">CODE LINK - </w:t>
       </w:r>
+      <w:hyperlink r:id="rId5" w:history="1">
+        <w:r>
+          <w:rPr>
+            <w:rStyle w:val="Hyperlink"/>
+          </w:rPr>
+          <w:t>PayPal-assignments/week1/rg-assignment/src at feature-java · PiyushBhatnagar09/PayPal-assignments</w:t>
+        </w:r>
+      </w:hyperlink>
     </w:p>
     <w:p>
       <w:pPr>
@@ -67,6 +75,9 @@
         <w:pStyle w:val="ListParagraph"/>
       </w:pPr>
       <w:r>
+        <w:rPr>
+          <w:noProof/>
+        </w:rPr>
         <w:drawing>
           <wp:inline distT="0" distB="0" distL="0" distR="0" wp14:anchorId="74AC9F88" wp14:editId="1D7119D2">
             <wp:extent cx="5456393" cy="2187130"/>
@@ -83,7 +94,7 @@
                     <pic:cNvPicPr/>
                   </pic:nvPicPr>
                   <pic:blipFill>
-                    <a:blip r:embed="rId5"/>
+                    <a:blip r:embed="rId6"/>
                     <a:stretch>
                       <a:fillRect/>
                     </a:stretch>
@@ -144,6 +155,9 @@
         <w:pStyle w:val="ListParagraph"/>
       </w:pPr>
       <w:r>
+        <w:rPr>
+          <w:noProof/>
+        </w:rPr>
         <w:drawing>
           <wp:inline distT="0" distB="0" distL="0" distR="0" wp14:anchorId="43BA30EC" wp14:editId="58F3B788">
             <wp:extent cx="3246401" cy="1386960"/>
@@ -160,7 +174,7 @@
                     <pic:cNvPicPr/>
                   </pic:nvPicPr>
                   <pic:blipFill>
-                    <a:blip r:embed="rId6"/>
+                    <a:blip r:embed="rId7"/>
                     <a:stretch>
                       <a:fillRect/>
                     </a:stretch>
@@ -198,37 +212,16 @@
       <w:pPr>
         <w:pStyle w:val="ListParagraph"/>
       </w:pPr>
-      <w:proofErr w:type="spellStart"/>
-      <w:r>
-        <w:t>Super.show</w:t>
-      </w:r>
-      <w:proofErr w:type="spellEnd"/>
-      <w:r>
-        <w:t>() calls the static method.</w:t>
-      </w:r>
-    </w:p>
-    <w:p>
-      <w:pPr>
-        <w:pStyle w:val="ListParagraph"/>
-      </w:pPr>
-      <w:r>
-        <w:t xml:space="preserve">new </w:t>
-      </w:r>
-      <w:proofErr w:type="spellStart"/>
-      <w:r>
-        <w:t>StaticMethods</w:t>
-      </w:r>
-      <w:proofErr w:type="spellEnd"/>
-      <w:r>
-        <w:t>(</w:t>
-      </w:r>
-      <w:proofErr w:type="gramStart"/>
-      <w:r>
-        <w:t>).show</w:t>
-      </w:r>
-      <w:proofErr w:type="gramEnd"/>
-      <w:r>
-        <w:t>() calls the inner class's instance method.</w:t>
+      <w:r>
+        <w:t>Super.show() calls the static method.</w:t>
+      </w:r>
+    </w:p>
+    <w:p>
+      <w:pPr>
+        <w:pStyle w:val="ListParagraph"/>
+      </w:pPr>
+      <w:r>
+        <w:t>new StaticMethods().show() calls the inner class's instance method.</w:t>
       </w:r>
     </w:p>
     <w:p>
@@ -253,6 +246,9 @@
         <w:pStyle w:val="ListParagraph"/>
       </w:pPr>
       <w:r>
+        <w:rPr>
+          <w:noProof/>
+        </w:rPr>
         <w:lastRenderedPageBreak/>
         <w:drawing>
           <wp:inline distT="0" distB="0" distL="0" distR="0" wp14:anchorId="22B99E53" wp14:editId="45FB8894">
@@ -270,7 +266,7 @@
                     <pic:cNvPicPr/>
                   </pic:nvPicPr>
                   <pic:blipFill>
-                    <a:blip r:embed="rId7"/>
+                    <a:blip r:embed="rId8"/>
                     <a:stretch>
                       <a:fillRect/>
                     </a:stretch>
@@ -312,31 +308,8 @@
           <w:numId w:val="2"/>
         </w:numPr>
       </w:pPr>
-      <w:proofErr w:type="spellStart"/>
-      <w:proofErr w:type="gramStart"/>
-      <w:r>
-        <w:t>this.display</w:t>
-      </w:r>
-      <w:proofErr w:type="spellEnd"/>
-      <w:proofErr w:type="gramEnd"/>
-      <w:r>
-        <w:t xml:space="preserve">() and </w:t>
-      </w:r>
-      <w:proofErr w:type="gramStart"/>
-      <w:r>
-        <w:t>display(</w:t>
-      </w:r>
-      <w:proofErr w:type="gramEnd"/>
-      <w:r>
-        <w:t xml:space="preserve">) both call the overridden method in </w:t>
-      </w:r>
-      <w:proofErr w:type="spellStart"/>
-      <w:r>
-        <w:t>ThisUse</w:t>
-      </w:r>
-      <w:proofErr w:type="spellEnd"/>
-      <w:r>
-        <w:t>.</w:t>
+      <w:r>
+        <w:t>this.display() and display() both call the overridden method in ThisUse.</w:t>
       </w:r>
     </w:p>
     <w:p>
@@ -347,13 +320,8 @@
           <w:numId w:val="2"/>
         </w:numPr>
       </w:pPr>
-      <w:proofErr w:type="spellStart"/>
-      <w:r>
-        <w:t>this.num</w:t>
-      </w:r>
-      <w:proofErr w:type="spellEnd"/>
-      <w:r>
-        <w:t xml:space="preserve"> and num both refer to the local num of subclass (10).</w:t>
+      <w:r>
+        <w:t>this.num and num both refer to the local num of subclass (10).</w:t>
       </w:r>
     </w:p>
     <w:p>
@@ -474,6 +442,9 @@
         <w:pStyle w:val="ListParagraph"/>
       </w:pPr>
       <w:r>
+        <w:rPr>
+          <w:noProof/>
+        </w:rPr>
         <w:lastRenderedPageBreak/>
         <w:drawing>
           <wp:inline distT="0" distB="0" distL="0" distR="0" wp14:anchorId="31C4E712" wp14:editId="69E16F49">
@@ -491,7 +462,7 @@
                     <pic:cNvPicPr/>
                   </pic:nvPicPr>
                   <pic:blipFill>
-                    <a:blip r:embed="rId8"/>
+                    <a:blip r:embed="rId9"/>
                     <a:stretch>
                       <a:fillRect/>
                     </a:stretch>
@@ -1857,6 +1828,29 @@
       <w:spacing w:val="5"/>
     </w:rPr>
   </w:style>
+  <w:style w:type="character" w:styleId="Hyperlink">
+    <w:name w:val="Hyperlink"/>
+    <w:basedOn w:val="DefaultParagraphFont"/>
+    <w:uiPriority w:val="99"/>
+    <w:unhideWhenUsed/>
+    <w:rsid w:val="00CC6B50"/>
+    <w:rPr>
+      <w:color w:val="467886" w:themeColor="hyperlink"/>
+      <w:u w:val="single"/>
+    </w:rPr>
+  </w:style>
+  <w:style w:type="character" w:styleId="UnresolvedMention">
+    <w:name w:val="Unresolved Mention"/>
+    <w:basedOn w:val="DefaultParagraphFont"/>
+    <w:uiPriority w:val="99"/>
+    <w:semiHidden/>
+    <w:unhideWhenUsed/>
+    <w:rsid w:val="00CC6B50"/>
+    <w:rPr>
+      <w:color w:val="605E5C"/>
+      <w:shd w:val="clear" w:color="auto" w:fill="E1DFDD"/>
+    </w:rPr>
+  </w:style>
 </w:styles>
 </file>
 

</xml_diff>